<commit_message>
BUG FIX & more testing, test file has been improved and can work with the server, TODO timeout & APIDOCX
</commit_message>
<xml_diff>
--- a/Taki_API.docx
+++ b/Taki_API.docx
@@ -7,21 +7,20 @@
         <w:bidi/>
         <w:jc w:val="center"/>
         <w:rPr>
-          <w:rFonts w:hint="cs"/>
-          <w:b/>
-          <w:bCs/>
-          <w:sz w:val="36"/>
-          <w:szCs w:val="36"/>
-          <w:rtl/>
-        </w:rPr>
-      </w:pPr>
-      <w:r>
-        <w:rPr>
-          <w:rFonts w:hint="cs"/>
-          <w:b/>
-          <w:bCs/>
-          <w:sz w:val="36"/>
-          <w:szCs w:val="36"/>
+          <w:b/>
+          <w:bCs/>
+          <w:sz w:val="44"/>
+          <w:szCs w:val="44"/>
+          <w:rtl/>
+        </w:rPr>
+      </w:pPr>
+      <w:r>
+        <w:rPr>
+          <w:rFonts w:hint="cs"/>
+          <w:b/>
+          <w:bCs/>
+          <w:sz w:val="44"/>
+          <w:szCs w:val="44"/>
         </w:rPr>
         <w:t>API</w:t>
       </w:r>
@@ -30,8 +29,8 @@
           <w:rFonts w:hint="cs"/>
           <w:b/>
           <w:bCs/>
-          <w:sz w:val="36"/>
-          <w:szCs w:val="36"/>
+          <w:sz w:val="44"/>
+          <w:szCs w:val="44"/>
           <w:rtl/>
         </w:rPr>
         <w:t xml:space="preserve"> לשרת </w:t>
@@ -42,8 +41,8 @@
           <w:rFonts w:hint="cs"/>
           <w:b/>
           <w:bCs/>
-          <w:sz w:val="36"/>
-          <w:szCs w:val="36"/>
+          <w:sz w:val="44"/>
+          <w:szCs w:val="44"/>
           <w:rtl/>
         </w:rPr>
         <w:t>הטאקי</w:t>
@@ -54,8 +53,8 @@
           <w:rFonts w:hint="cs"/>
           <w:b/>
           <w:bCs/>
-          <w:sz w:val="36"/>
-          <w:szCs w:val="36"/>
+          <w:sz w:val="44"/>
+          <w:szCs w:val="44"/>
           <w:rtl/>
         </w:rPr>
         <w:t xml:space="preserve"> האגדי</w:t>
@@ -67,8 +66,8 @@
         <w:rPr>
           <w:b/>
           <w:bCs/>
-          <w:sz w:val="24"/>
-          <w:szCs w:val="24"/>
+          <w:sz w:val="32"/>
+          <w:szCs w:val="32"/>
           <w:u w:val="single"/>
         </w:rPr>
       </w:pPr>
@@ -77,8 +76,8 @@
           <w:rFonts w:hint="cs"/>
           <w:b/>
           <w:bCs/>
-          <w:sz w:val="24"/>
-          <w:szCs w:val="24"/>
+          <w:sz w:val="32"/>
+          <w:szCs w:val="32"/>
           <w:u w:val="single"/>
           <w:rtl/>
         </w:rPr>
@@ -90,8 +89,8 @@
           <w:rFonts w:hint="cs"/>
           <w:b/>
           <w:bCs/>
-          <w:sz w:val="24"/>
-          <w:szCs w:val="24"/>
+          <w:sz w:val="32"/>
+          <w:szCs w:val="32"/>
           <w:u w:val="single"/>
           <w:rtl/>
         </w:rPr>
@@ -103,8 +102,8 @@
           <w:rFonts w:hint="cs"/>
           <w:b/>
           <w:bCs/>
-          <w:sz w:val="24"/>
-          <w:szCs w:val="24"/>
+          <w:sz w:val="32"/>
+          <w:szCs w:val="32"/>
           <w:u w:val="single"/>
           <w:rtl/>
         </w:rPr>
@@ -210,21 +209,6 @@
           <w:rtl/>
         </w:rPr>
         <w:t xml:space="preserve">: </w:t>
-      </w:r>
-    </w:p>
-    <w:p>
-      <w:pPr>
-        <w:bidi/>
-      </w:pPr>
-      <w:r>
-        <w:rPr>
-          <w:rFonts w:hint="cs"/>
-          <w:rtl/>
-        </w:rPr>
-        <w:t xml:space="preserve">באמצעות: </w:t>
-      </w:r>
-      <w:r>
-        <w:t>{‘card’: {‘color’: str, ‘value’: str}, ‘order’: str}</w:t>
       </w:r>
     </w:p>
     <w:p>
@@ -401,8 +385,6 @@
         </w:rPr>
         <w:br/>
       </w:r>
-      <w:bookmarkStart w:id="0" w:name="_GoBack"/>
-      <w:bookmarkEnd w:id="0"/>
     </w:p>
     <w:p>
       <w:pPr>
@@ -936,44 +918,87 @@
           <w:u w:val="single"/>
           <w:rtl/>
         </w:rPr>
+        <w:t>פלוס</w:t>
+      </w:r>
+      <w:r>
+        <w:rPr>
+          <w:b/>
+          <w:bCs/>
+          <w:rtl/>
+        </w:rPr>
+        <w:t xml:space="preserve"> -</w:t>
+      </w:r>
+      <w:r>
+        <w:rPr>
+          <w:rtl/>
+        </w:rPr>
+        <w:t xml:space="preserve"> שחקן המניח קלף + חייב לשחק תור נוסף. אם אינו יכול לשחק שוב עליו למשוך קלף מהקופ</w:t>
+      </w:r>
+      <w:r>
+        <w:rPr>
+          <w:rFonts w:hint="cs"/>
+          <w:rtl/>
+        </w:rPr>
+        <w:t>ה</w:t>
+      </w:r>
+      <w:r>
+        <w:rPr>
+          <w:rFonts w:hint="cs"/>
+          <w:rtl/>
+        </w:rPr>
+        <w:t>. חוק זה אינו תקף אם קלף זה הוא הקלף האחרון ביד.</w:t>
+      </w:r>
+    </w:p>
+    <w:p>
+      <w:pPr>
+        <w:bidi/>
+        <w:rPr>
+          <w:b/>
+          <w:bCs/>
+          <w:sz w:val="32"/>
+          <w:szCs w:val="32"/>
+          <w:u w:val="single"/>
+          <w:rtl/>
+        </w:rPr>
+      </w:pPr>
+      <w:r>
+        <w:rPr>
+          <w:b/>
+          <w:bCs/>
+          <w:sz w:val="32"/>
+          <w:szCs w:val="32"/>
+          <w:u w:val="single"/>
+        </w:rPr>
         <w:lastRenderedPageBreak/>
-        <w:t>פלוס</w:t>
-      </w:r>
-      <w:r>
-        <w:rPr>
-          <w:b/>
-          <w:bCs/>
-          <w:rtl/>
-        </w:rPr>
-        <w:t xml:space="preserve"> -</w:t>
-      </w:r>
-      <w:r>
-        <w:rPr>
-          <w:rtl/>
-        </w:rPr>
-        <w:t xml:space="preserve"> שחקן המניח קלף + חייב לשחק תור נוסף. אם אינו יכול לשחק שוב עליו למשוך קלף מהקופ</w:t>
-      </w:r>
-      <w:r>
-        <w:rPr>
-          <w:rFonts w:hint="cs"/>
-          <w:rtl/>
-        </w:rPr>
-        <w:t>ה</w:t>
-      </w:r>
-      <w:r>
-        <w:rPr>
-          <w:rFonts w:hint="cs"/>
-          <w:rtl/>
-        </w:rPr>
-        <w:t>. חוק זה אינו תקף אם קלף זה הוא הקלף האחרון ביד.</w:t>
-      </w:r>
-    </w:p>
-    <w:p>
-      <w:pPr>
-        <w:bidi/>
-        <w:rPr>
-          <w:rtl/>
-        </w:rPr>
+        <w:t>AP</w:t>
+      </w:r>
+      <w:r>
+        <w:rPr>
+          <w:rFonts w:hint="cs"/>
+          <w:b/>
+          <w:bCs/>
+          <w:sz w:val="32"/>
+          <w:szCs w:val="32"/>
+          <w:u w:val="single"/>
+        </w:rPr>
+        <w:t>I</w:t>
+      </w:r>
+      <w:r>
+        <w:rPr>
+          <w:rFonts w:hint="cs"/>
+          <w:b/>
+          <w:bCs/>
+          <w:sz w:val="32"/>
+          <w:szCs w:val="32"/>
+          <w:u w:val="single"/>
+          <w:rtl/>
+        </w:rPr>
+        <w:t>:</w:t>
+      </w:r>
+    </w:p>
+    <w:p>
+      <w:pPr>
+        <w:bidi/>
       </w:pPr>
       <w:r>
         <w:rPr>
@@ -993,7 +1018,84 @@
           <w:rFonts w:hint="cs"/>
           <w:rtl/>
         </w:rPr>
-        <w:t xml:space="preserve"> של השרת </w:t>
+        <w:t xml:space="preserve">, </w:t>
+      </w:r>
+      <w:r>
+        <w:t>port</w:t>
+      </w:r>
+      <w:r>
+        <w:rPr>
+          <w:rFonts w:hint="cs"/>
+          <w:rtl/>
+        </w:rPr>
+        <w:t xml:space="preserve"> והסיסמה לשרת </w:t>
+      </w:r>
+      <w:r>
+        <w:rPr>
+          <w:rFonts w:hint="cs"/>
+          <w:rtl/>
+        </w:rPr>
+        <w:t>י</w:t>
+      </w:r>
+      <w:r>
+        <w:rPr>
+          <w:rFonts w:hint="cs"/>
+          <w:rtl/>
+        </w:rPr>
+        <w:t>ינת</w:t>
+      </w:r>
+      <w:r>
+        <w:rPr>
+          <w:rFonts w:hint="cs"/>
+          <w:rtl/>
+        </w:rPr>
+        <w:t>נו</w:t>
+      </w:r>
+      <w:r>
+        <w:rPr>
+          <w:rFonts w:hint="cs"/>
+          <w:rtl/>
+        </w:rPr>
+        <w:t xml:space="preserve"> בכיתה לכן מוטב לעשות </w:t>
+      </w:r>
+      <w:r>
+        <w:rPr>
+          <w:rFonts w:hint="cs"/>
+          <w:rtl/>
+        </w:rPr>
+        <w:t xml:space="preserve">שזה יהיה </w:t>
+      </w:r>
+      <w:r>
+        <w:t>input</w:t>
+      </w:r>
+      <w:r>
+        <w:rPr>
+          <w:rFonts w:hint="cs"/>
+          <w:rtl/>
+        </w:rPr>
+        <w:t xml:space="preserve"> מסוים</w:t>
+      </w:r>
+      <w:r>
+        <w:rPr>
+          <w:rFonts w:hint="cs"/>
+          <w:rtl/>
+        </w:rPr>
+        <w:t>.</w:t>
+      </w:r>
+    </w:p>
+    <w:p>
+      <w:pPr>
+        <w:bidi/>
+        <w:rPr>
+          <w:rtl/>
+        </w:rPr>
+      </w:pPr>
+      <w:r>
+        <w:rPr>
+          <w:rFonts w:hint="cs"/>
+          <w:rtl/>
+        </w:rPr>
+        <w:t xml:space="preserve">הליך הכניסה לשרת </w:t>
       </w:r>
       <w:proofErr w:type="spellStart"/>
       <w:r>
@@ -1001,7 +1103,7 @@
           <w:rFonts w:hint="cs"/>
           <w:rtl/>
         </w:rPr>
-        <w:t>ינתן</w:t>
+        <w:t>הטאקי</w:t>
       </w:r>
       <w:proofErr w:type="spellEnd"/>
       <w:r>
@@ -1009,17 +1111,53 @@
           <w:rFonts w:hint="cs"/>
           <w:rtl/>
         </w:rPr>
-        <w:t xml:space="preserve"> בכיתה לכן מוטב לעשות </w:t>
-      </w:r>
-      <w:r>
-        <w:rPr>
-          <w:rFonts w:hint="cs"/>
-          <w:rtl/>
-        </w:rPr>
-        <w:t xml:space="preserve">שזה יהיה </w:t>
-      </w:r>
-      <w:r>
-        <w:t>input</w:t>
+        <w:t>:</w:t>
+      </w:r>
+    </w:p>
+    <w:p>
+      <w:pPr>
+        <w:pStyle w:val="a3"/>
+        <w:numPr>
+          <w:ilvl w:val="0"/>
+          <w:numId w:val="5"/>
+        </w:numPr>
+        <w:bidi/>
+      </w:pPr>
+      <w:r>
+        <w:rPr>
+          <w:rFonts w:hint="cs"/>
+          <w:rtl/>
+        </w:rPr>
+        <w:t>התחברות ל-</w:t>
+      </w:r>
+      <w:r>
+        <w:rPr>
+          <w:rFonts w:hint="cs"/>
+        </w:rPr>
+        <w:t>S</w:t>
+      </w:r>
+      <w:r>
+        <w:t>ocket</w:t>
+      </w:r>
+      <w:r>
+        <w:rPr>
+          <w:rFonts w:hint="cs"/>
+          <w:rtl/>
+        </w:rPr>
+        <w:t xml:space="preserve"> (</w:t>
+      </w:r>
+      <w:r>
+        <w:rPr>
+          <w:rFonts w:hint="cs"/>
+        </w:rPr>
+        <w:t>IP</w:t>
+      </w:r>
+      <w:r>
+        <w:rPr>
+          <w:rFonts w:hint="cs"/>
+          <w:rtl/>
+        </w:rPr>
+        <w:t>,</w:t>
       </w:r>
       <w:r>
         <w:rPr>
@@ -1028,62 +1166,252 @@
         </w:rPr>
         <w:t xml:space="preserve"> </w:t>
       </w:r>
+      <w:r>
+        <w:rPr>
+          <w:rFonts w:hint="cs"/>
+        </w:rPr>
+        <w:t>PORT</w:t>
+      </w:r>
+      <w:r>
+        <w:rPr>
+          <w:rFonts w:hint="cs"/>
+          <w:rtl/>
+        </w:rPr>
+        <w:t>)</w:t>
+      </w:r>
+    </w:p>
+    <w:p>
+      <w:pPr>
+        <w:pStyle w:val="a3"/>
+        <w:numPr>
+          <w:ilvl w:val="0"/>
+          <w:numId w:val="5"/>
+        </w:numPr>
+        <w:bidi/>
+      </w:pPr>
+      <w:r>
+        <w:rPr>
+          <w:rFonts w:hint="cs"/>
+          <w:rtl/>
+        </w:rPr>
+        <w:t>שליחת הסיסמה שתינתן בכיתה</w:t>
+      </w:r>
+    </w:p>
+    <w:p>
+      <w:pPr>
+        <w:pStyle w:val="a3"/>
+        <w:numPr>
+          <w:ilvl w:val="0"/>
+          <w:numId w:val="5"/>
+        </w:numPr>
+        <w:bidi/>
+      </w:pPr>
+      <w:r>
+        <w:rPr>
+          <w:rFonts w:hint="cs"/>
+          <w:rtl/>
+        </w:rPr>
+        <w:t xml:space="preserve">לחכות עד </w:t>
+      </w:r>
+      <w:r>
+        <w:rPr>
+          <w:rFonts w:hint="cs"/>
+          <w:rtl/>
+        </w:rPr>
+        <w:t xml:space="preserve">שכולם יתחברו </w:t>
+      </w:r>
+      <w:r>
+        <w:t>)</w:t>
+      </w:r>
+      <w:r>
+        <w:rPr>
+          <w:rFonts w:hint="cs"/>
+          <w:rtl/>
+        </w:rPr>
+        <w:t>4 שחקנים</w:t>
+      </w:r>
+      <w:r>
+        <w:t>(</w:t>
+      </w:r>
+    </w:p>
+    <w:p>
+      <w:pPr>
+        <w:pStyle w:val="a3"/>
+        <w:numPr>
+          <w:ilvl w:val="0"/>
+          <w:numId w:val="5"/>
+        </w:numPr>
+        <w:bidi/>
+        <w:rPr>
+          <w:rtl/>
+        </w:rPr>
+      </w:pPr>
+      <w:r>
+        <w:rPr>
+          <w:rFonts w:hint="cs"/>
+          <w:rtl/>
+        </w:rPr>
+        <w:t>קבלת ה</w:t>
+      </w:r>
+      <w:r>
+        <w:rPr>
+          <w:rFonts w:hint="cs"/>
+        </w:rPr>
+        <w:t>ID</w:t>
+      </w:r>
+      <w:r>
+        <w:t>-</w:t>
+      </w:r>
+      <w:r>
+        <w:rPr>
+          <w:rFonts w:hint="cs"/>
+          <w:rtl/>
+        </w:rPr>
+        <w:t xml:space="preserve"> שלך</w:t>
+      </w:r>
+      <w:r>
+        <w:rPr>
+          <w:rFonts w:hint="cs"/>
+          <w:rtl/>
+        </w:rPr>
+        <w:t>, ואת מצב המשחק ההתחלתי.</w:t>
+      </w:r>
+    </w:p>
+    <w:p>
+      <w:pPr>
+        <w:bidi/>
+        <w:rPr>
+          <w:rtl/>
+        </w:rPr>
+      </w:pPr>
+      <w:r>
+        <w:rPr>
+          <w:rFonts w:hint="cs"/>
+          <w:rtl/>
+        </w:rPr>
+        <w:t>הליך התקשורת:</w:t>
+      </w:r>
+    </w:p>
+    <w:p>
+      <w:pPr>
+        <w:bidi/>
+        <w:rPr>
+          <w:rtl/>
+        </w:rPr>
+      </w:pPr>
+      <w:r>
+        <w:rPr>
+          <w:rFonts w:hint="cs"/>
+          <w:rtl/>
+        </w:rPr>
+        <w:t xml:space="preserve">יעשה </w:t>
+      </w:r>
+      <w:r>
+        <w:rPr>
+          <w:rFonts w:hint="cs"/>
+          <w:rtl/>
+        </w:rPr>
+        <w:t>באמצעות</w:t>
+      </w:r>
+      <w:r>
+        <w:t xml:space="preserve">  </w:t>
+      </w:r>
+      <w:r>
+        <w:rPr>
+          <w:rFonts w:hint="cs"/>
+          <w:rtl/>
+        </w:rPr>
+        <w:t xml:space="preserve"> </w:t>
+      </w:r>
+      <w:r>
+        <w:rPr>
+          <w:rFonts w:hint="cs"/>
+        </w:rPr>
+        <w:t>JSON</w:t>
+      </w:r>
+      <w:r>
+        <w:rPr>
+          <w:rFonts w:hint="cs"/>
+          <w:rtl/>
+        </w:rPr>
+        <w:t xml:space="preserve"> כל פעם השחקן יבדוק האם התור שקיבל במצב המשחק האחרון שווה ל-</w:t>
+      </w:r>
+      <w:r>
+        <w:rPr>
+          <w:rFonts w:hint="cs"/>
+        </w:rPr>
+        <w:t>ID</w:t>
+      </w:r>
+      <w:r>
+        <w:rPr>
+          <w:rFonts w:hint="cs"/>
+          <w:rtl/>
+        </w:rPr>
+        <w:t xml:space="preserve"> שלו אם כן אזי זה תורו ועליו לשחק ולשלוח את </w:t>
+      </w:r>
+      <w:r>
+        <w:rPr>
+          <w:rFonts w:hint="cs"/>
+        </w:rPr>
+        <w:t>JSON</w:t>
+      </w:r>
+      <w:r>
+        <w:rPr>
+          <w:rFonts w:hint="cs"/>
+          <w:rtl/>
+        </w:rPr>
+        <w:t xml:space="preserve"> השליחה. בכל </w:t>
+      </w:r>
+      <w:r>
+        <w:rPr>
+          <w:rFonts w:hint="cs"/>
+          <w:rtl/>
+        </w:rPr>
+        <w:t xml:space="preserve">תור מצב המשחק ישתנה בהתאם וכולם יקבלו עדכון על מצב המשחק לגבי כל קלף ששוחק. </w:t>
+      </w:r>
+    </w:p>
+    <w:p>
+      <w:pPr>
+        <w:bidi/>
+        <w:rPr>
+          <w:rtl/>
+        </w:rPr>
+      </w:pPr>
+      <w:r>
+        <w:rPr>
+          <w:rFonts w:hint="cs"/>
+          <w:rtl/>
+        </w:rPr>
+        <w:t xml:space="preserve">דוגמה: אם אני הוא </w:t>
+      </w:r>
+      <w:r>
+        <w:rPr>
+          <w:rFonts w:hint="cs"/>
+        </w:rPr>
+        <w:t>ID</w:t>
+      </w:r>
+      <w:r>
+        <w:rPr>
+          <w:rFonts w:hint="cs"/>
+          <w:rtl/>
+        </w:rPr>
+        <w:t xml:space="preserve"> 0 והתור = 0 אז עלי לשחק קלף מהיד שלי לדוגמה </w:t>
+      </w:r>
       <w:proofErr w:type="spellStart"/>
       <w:r>
         <w:rPr>
           <w:rFonts w:hint="cs"/>
           <w:rtl/>
         </w:rPr>
-        <w:t>מסויים</w:t>
+        <w:t>טאקי</w:t>
       </w:r>
       <w:proofErr w:type="spellEnd"/>
-    </w:p>
-    <w:p>
-      <w:pPr>
-        <w:bidi/>
-        <w:rPr>
-          <w:rtl/>
-        </w:rPr>
-      </w:pPr>
-      <w:r>
-        <w:rPr>
-          <w:rFonts w:hint="cs"/>
-          <w:rtl/>
-        </w:rPr>
-        <w:t>ה-</w:t>
-      </w:r>
-      <w:r>
-        <w:t>Port</w:t>
-      </w:r>
-      <w:r>
-        <w:rPr>
-          <w:rFonts w:hint="cs"/>
-          <w:rtl/>
-        </w:rPr>
-        <w:t xml:space="preserve"> קבוע והוא שווה ל-50000</w:t>
-      </w:r>
-    </w:p>
-    <w:p>
-      <w:pPr>
-        <w:bidi/>
-        <w:rPr>
-          <w:rtl/>
-        </w:rPr>
-      </w:pPr>
-    </w:p>
-    <w:p>
-      <w:pPr>
-        <w:bidi/>
-        <w:rPr>
-          <w:rtl/>
-        </w:rPr>
-      </w:pPr>
-      <w:r>
-        <w:rPr>
-          <w:rFonts w:hint="cs"/>
-          <w:rtl/>
-        </w:rPr>
-        <w:t xml:space="preserve">הליך הכניסה לשרת </w:t>
+      <w:r>
+        <w:rPr>
+          <w:rFonts w:hint="cs"/>
+          <w:rtl/>
+        </w:rPr>
+        <w:t xml:space="preserve">. במקרה זה השרת ישלח לכולם את מצב המשחק החדש (כולל לי) והתור במצב המשחק החדש יהיה עדיין 0 משום שהשארתי את </w:t>
       </w:r>
       <w:proofErr w:type="spellStart"/>
       <w:r>
@@ -1099,12 +1427,751 @@
           <w:rFonts w:hint="cs"/>
           <w:rtl/>
         </w:rPr>
+        <w:t xml:space="preserve"> פתוח (לא ציינתי ב-</w:t>
+      </w:r>
+      <w:r>
+        <w:t>order</w:t>
+      </w:r>
+      <w:r>
+        <w:rPr>
+          <w:rFonts w:hint="cs"/>
+          <w:rtl/>
+        </w:rPr>
+        <w:t xml:space="preserve"> לסגור אותו) לכן עלי לשחק עוד קלפים אז שאסגור את </w:t>
+      </w:r>
+      <w:proofErr w:type="spellStart"/>
+      <w:r>
+        <w:rPr>
+          <w:rFonts w:hint="cs"/>
+          <w:rtl/>
+        </w:rPr>
+        <w:t>הטאקי</w:t>
+      </w:r>
+      <w:proofErr w:type="spellEnd"/>
+      <w:r>
+        <w:rPr>
+          <w:rFonts w:hint="cs"/>
+          <w:rtl/>
+        </w:rPr>
+        <w:t xml:space="preserve"> או אקח קלף.</w:t>
+      </w:r>
+    </w:p>
+    <w:p>
+      <w:pPr>
+        <w:bidi/>
+        <w:rPr>
+          <w:rtl/>
+        </w:rPr>
+      </w:pPr>
+    </w:p>
+    <w:p>
+      <w:pPr>
+        <w:bidi/>
+        <w:rPr>
+          <w:rtl/>
+        </w:rPr>
+      </w:pPr>
+      <w:r>
+        <w:rPr>
+          <w:rFonts w:hint="cs"/>
+          <w:rtl/>
+        </w:rPr>
+        <w:t xml:space="preserve">שימו 3&gt;! </w:t>
+      </w:r>
+    </w:p>
+    <w:p>
+      <w:pPr>
+        <w:bidi/>
+        <w:rPr>
+          <w:rtl/>
+        </w:rPr>
+      </w:pPr>
+      <w:r>
+        <w:rPr>
+          <w:rFonts w:hint="cs"/>
+          <w:rtl/>
+        </w:rPr>
+        <w:t>אם לא תשחקו את תורכם במסגרת הזמן הקצובה ל-</w:t>
+      </w:r>
+      <w:r>
+        <w:t>timeout</w:t>
+      </w:r>
+      <w:r>
+        <w:rPr>
+          <w:rFonts w:hint="cs"/>
+          <w:rtl/>
+        </w:rPr>
+        <w:t xml:space="preserve"> השרת ייאלץ אתכם לקחת קלף נוסף וימשיך לשחקן הבא.</w:t>
+      </w:r>
+    </w:p>
+    <w:p>
+      <w:pPr>
+        <w:bidi/>
+        <w:rPr>
+          <w:rtl/>
+        </w:rPr>
+      </w:pPr>
+    </w:p>
+    <w:p>
+      <w:pPr>
+        <w:bidi/>
+        <w:rPr>
+          <w:rtl/>
+        </w:rPr>
+      </w:pPr>
+    </w:p>
+    <w:p>
+      <w:pPr>
+        <w:bidi/>
+        <w:rPr>
+          <w:rtl/>
+        </w:rPr>
+      </w:pPr>
+    </w:p>
+    <w:p>
+      <w:pPr>
+        <w:bidi/>
+        <w:rPr>
+          <w:rtl/>
+        </w:rPr>
+      </w:pPr>
+    </w:p>
+    <w:p>
+      <w:pPr>
+        <w:bidi/>
+        <w:rPr>
+          <w:rtl/>
+        </w:rPr>
+      </w:pPr>
+    </w:p>
+    <w:p>
+      <w:pPr>
+        <w:bidi/>
+        <w:rPr>
+          <w:rtl/>
+        </w:rPr>
+      </w:pPr>
+    </w:p>
+    <w:p>
+      <w:pPr>
+        <w:bidi/>
+        <w:rPr>
+          <w:rtl/>
+        </w:rPr>
+      </w:pPr>
+    </w:p>
+    <w:p>
+      <w:pPr>
+        <w:bidi/>
+        <w:rPr>
+          <w:rtl/>
+        </w:rPr>
+      </w:pPr>
+    </w:p>
+    <w:p>
+      <w:pPr>
+        <w:bidi/>
+        <w:rPr>
+          <w:rtl/>
+        </w:rPr>
+      </w:pPr>
+    </w:p>
+    <w:p>
+      <w:pPr>
+        <w:bidi/>
+        <w:rPr>
+          <w:rtl/>
+        </w:rPr>
+      </w:pPr>
+    </w:p>
+    <w:p>
+      <w:pPr>
+        <w:bidi/>
+        <w:rPr>
+          <w:rtl/>
+        </w:rPr>
+      </w:pPr>
+    </w:p>
+    <w:p>
+      <w:pPr>
+        <w:bidi/>
+        <w:rPr>
+          <w:rtl/>
+        </w:rPr>
+      </w:pPr>
+    </w:p>
+    <w:p>
+      <w:pPr>
+        <w:bidi/>
+        <w:rPr>
+          <w:rtl/>
+        </w:rPr>
+      </w:pPr>
+    </w:p>
+    <w:p>
+      <w:pPr>
+        <w:bidi/>
+        <w:rPr>
+          <w:rtl/>
+        </w:rPr>
+      </w:pPr>
+    </w:p>
+    <w:p>
+      <w:pPr>
+        <w:bidi/>
+        <w:rPr>
+          <w:rFonts w:hint="cs"/>
+          <w:b/>
+          <w:bCs/>
+          <w:sz w:val="24"/>
+          <w:szCs w:val="24"/>
+          <w:u w:val="single"/>
+          <w:rtl/>
+        </w:rPr>
+      </w:pPr>
+      <w:r>
+        <w:rPr>
+          <w:rFonts w:hint="cs"/>
+          <w:b/>
+          <w:bCs/>
+          <w:sz w:val="24"/>
+          <w:szCs w:val="24"/>
+          <w:u w:val="single"/>
+          <w:rtl/>
+        </w:rPr>
+        <w:lastRenderedPageBreak/>
+        <w:t xml:space="preserve">טיב השיחה </w:t>
+      </w:r>
+      <w:r>
+        <w:rPr>
+          <w:rFonts w:hint="cs"/>
+          <w:b/>
+          <w:bCs/>
+          <w:sz w:val="24"/>
+          <w:szCs w:val="24"/>
+          <w:u w:val="single"/>
+          <w:rtl/>
+        </w:rPr>
+        <w:t>יתקיים</w:t>
+      </w:r>
+      <w:r>
+        <w:rPr>
+          <w:rFonts w:hint="cs"/>
+          <w:b/>
+          <w:bCs/>
+          <w:sz w:val="24"/>
+          <w:szCs w:val="24"/>
+          <w:u w:val="single"/>
+          <w:rtl/>
+        </w:rPr>
+        <w:t xml:space="preserve"> </w:t>
+      </w:r>
+      <w:r>
+        <w:rPr>
+          <w:rFonts w:hint="cs"/>
+          <w:b/>
+          <w:bCs/>
+          <w:sz w:val="24"/>
+          <w:szCs w:val="24"/>
+          <w:u w:val="single"/>
+          <w:rtl/>
+        </w:rPr>
+        <w:t>באמצעות</w:t>
+      </w:r>
+      <w:r>
+        <w:rPr>
+          <w:rFonts w:hint="cs"/>
+          <w:b/>
+          <w:bCs/>
+          <w:sz w:val="24"/>
+          <w:szCs w:val="24"/>
+          <w:u w:val="single"/>
+          <w:rtl/>
+        </w:rPr>
+        <w:t xml:space="preserve"> ה-</w:t>
+      </w:r>
+      <w:r>
+        <w:rPr>
+          <w:rFonts w:hint="cs"/>
+          <w:b/>
+          <w:bCs/>
+          <w:sz w:val="24"/>
+          <w:szCs w:val="24"/>
+          <w:u w:val="single"/>
+        </w:rPr>
+        <w:t>JSONS</w:t>
+      </w:r>
+      <w:r>
+        <w:rPr>
+          <w:rFonts w:hint="cs"/>
+          <w:b/>
+          <w:bCs/>
+          <w:sz w:val="24"/>
+          <w:szCs w:val="24"/>
+          <w:u w:val="single"/>
+          <w:rtl/>
+        </w:rPr>
+        <w:t xml:space="preserve"> הבאים:</w:t>
+      </w:r>
+    </w:p>
+    <w:p>
+      <w:pPr>
+        <w:bidi/>
+        <w:ind w:firstLine="720"/>
+        <w:rPr>
+          <w:b/>
+          <w:bCs/>
+          <w:rtl/>
+        </w:rPr>
+      </w:pPr>
+      <w:r>
+        <w:rPr>
+          <w:rFonts w:hint="cs"/>
+          <w:b/>
+          <w:bCs/>
+          <w:rtl/>
+        </w:rPr>
+        <w:t>כך נראית השליחה</w:t>
+      </w:r>
+      <w:r>
+        <w:rPr>
+          <w:rFonts w:hint="cs"/>
+          <w:b/>
+          <w:bCs/>
+          <w:rtl/>
+        </w:rPr>
+        <w:t xml:space="preserve"> תמיד</w:t>
+      </w:r>
+      <w:r>
+        <w:rPr>
+          <w:rFonts w:hint="cs"/>
+          <w:b/>
+          <w:bCs/>
+          <w:rtl/>
+        </w:rPr>
         <w:t>:</w:t>
       </w:r>
     </w:p>
     <w:p>
       <w:pPr>
-        <w:bidi/>
+        <w:rPr>
+          <w:rtl/>
+        </w:rPr>
+      </w:pPr>
+      <w:r>
+        <w:rPr>
+          <w:rtl/>
+        </w:rPr>
+        <w:br/>
+      </w:r>
+      <w:r>
+        <w:t>{</w:t>
+      </w:r>
+    </w:p>
+    <w:p>
+      <w:pPr>
+        <w:ind w:firstLine="720"/>
+        <w:rPr>
+          <w:rtl/>
+        </w:rPr>
+      </w:pPr>
+      <w:r>
+        <w:rPr>
+          <w:rFonts w:hint="cs"/>
+          <w:rtl/>
+        </w:rPr>
+        <w:t>"</w:t>
+      </w:r>
+      <w:r>
+        <w:t>card</w:t>
+      </w:r>
+      <w:r>
+        <w:rPr>
+          <w:rFonts w:hint="cs"/>
+          <w:rtl/>
+        </w:rPr>
+        <w:t>"</w:t>
+      </w:r>
+      <w:r>
+        <w:t xml:space="preserve">: </w:t>
+      </w:r>
+      <w:r>
+        <w:rPr>
+          <w:rFonts w:hint="cs"/>
+          <w:rtl/>
+        </w:rPr>
+        <w:t xml:space="preserve"> </w:t>
+      </w:r>
+      <w:r>
+        <w:t>{</w:t>
+      </w:r>
+    </w:p>
+    <w:p>
+      <w:pPr>
+        <w:ind w:left="720" w:firstLine="720"/>
+        <w:rPr>
+          <w:rtl/>
+        </w:rPr>
+      </w:pPr>
+      <w:r>
+        <w:rPr>
+          <w:rFonts w:hint="cs"/>
+          <w:rtl/>
+        </w:rPr>
+        <w:t>"</w:t>
+      </w:r>
+      <w:r>
+        <w:t>color</w:t>
+      </w:r>
+      <w:r>
+        <w:rPr>
+          <w:rFonts w:hint="cs"/>
+          <w:rtl/>
+        </w:rPr>
+        <w:t>"</w:t>
+      </w:r>
+      <w:r>
+        <w:t>: str,</w:t>
+      </w:r>
+    </w:p>
+    <w:p>
+      <w:pPr>
+        <w:ind w:left="720" w:firstLine="720"/>
+        <w:rPr>
+          <w:rtl/>
+        </w:rPr>
+      </w:pPr>
+      <w:r>
+        <w:t xml:space="preserve"> </w:t>
+      </w:r>
+      <w:r>
+        <w:rPr>
+          <w:rFonts w:hint="cs"/>
+          <w:rtl/>
+        </w:rPr>
+        <w:t>"</w:t>
+      </w:r>
+      <w:r>
+        <w:t>value</w:t>
+      </w:r>
+      <w:r>
+        <w:rPr>
+          <w:rFonts w:hint="cs"/>
+          <w:rtl/>
+        </w:rPr>
+        <w:t>"</w:t>
+      </w:r>
+      <w:r>
+        <w:t>: str</w:t>
+      </w:r>
+    </w:p>
+    <w:p>
+      <w:pPr>
+        <w:ind w:firstLine="720"/>
+        <w:rPr>
+          <w:rtl/>
+        </w:rPr>
+      </w:pPr>
+      <w:r>
+        <w:t>},</w:t>
+      </w:r>
+    </w:p>
+    <w:p>
+      <w:pPr>
+        <w:ind w:firstLine="720"/>
+        <w:rPr>
+          <w:rtl/>
+        </w:rPr>
+      </w:pPr>
+      <w:r>
+        <w:t xml:space="preserve"> </w:t>
+      </w:r>
+      <w:r>
+        <w:rPr>
+          <w:rFonts w:hint="cs"/>
+          <w:rtl/>
+        </w:rPr>
+        <w:t>"</w:t>
+      </w:r>
+      <w:r>
+        <w:t>orde</w:t>
+      </w:r>
+      <w:r>
+        <w:t>r”</w:t>
+      </w:r>
+      <w:r>
+        <w:t>: str</w:t>
+      </w:r>
+    </w:p>
+    <w:p>
+      <w:pPr>
+        <w:rPr>
+          <w:rtl/>
+        </w:rPr>
+      </w:pPr>
+      <w:r>
+        <w:t>}</w:t>
+      </w:r>
+    </w:p>
+    <w:p>
+      <w:pPr>
+        <w:bidi/>
+        <w:ind w:firstLine="720"/>
+        <w:rPr>
+          <w:b/>
+          <w:bCs/>
+          <w:rtl/>
+        </w:rPr>
+      </w:pPr>
+      <w:r>
+        <w:rPr>
+          <w:rFonts w:hint="cs"/>
+          <w:b/>
+          <w:bCs/>
+          <w:rtl/>
+        </w:rPr>
+        <w:t>כך נראית ה</w:t>
+      </w:r>
+      <w:r>
+        <w:rPr>
+          <w:rFonts w:hint="cs"/>
+          <w:b/>
+          <w:bCs/>
+          <w:rtl/>
+        </w:rPr>
+        <w:t>קבלה</w:t>
+      </w:r>
+      <w:r>
+        <w:rPr>
+          <w:rFonts w:hint="cs"/>
+          <w:b/>
+          <w:bCs/>
+          <w:rtl/>
+        </w:rPr>
+        <w:t xml:space="preserve"> תמיד</w:t>
+      </w:r>
+      <w:r>
+        <w:rPr>
+          <w:rFonts w:hint="cs"/>
+          <w:b/>
+          <w:bCs/>
+          <w:rtl/>
+        </w:rPr>
+        <w:t>:</w:t>
+      </w:r>
+    </w:p>
+    <w:p>
+      <w:pPr>
+        <w:bidi/>
+        <w:ind w:firstLine="720"/>
+        <w:rPr>
+          <w:rtl/>
+        </w:rPr>
+      </w:pPr>
+    </w:p>
+    <w:p>
+      <w:pPr>
+        <w:rPr>
+          <w:rtl/>
+        </w:rPr>
+      </w:pPr>
+      <w:r>
+        <w:t>{</w:t>
+      </w:r>
+    </w:p>
+    <w:p>
+      <w:pPr>
+        <w:ind w:firstLine="720"/>
+        <w:rPr>
+          <w:rtl/>
+        </w:rPr>
+      </w:pPr>
+      <w:r>
+        <w:rPr>
+          <w:rFonts w:hint="cs"/>
+          <w:rtl/>
+        </w:rPr>
+        <w:t>"</w:t>
+      </w:r>
+      <w:r>
+        <w:t>card</w:t>
+      </w:r>
+      <w:r>
+        <w:rPr>
+          <w:rFonts w:hint="cs"/>
+          <w:rtl/>
+        </w:rPr>
+        <w:t>"</w:t>
+      </w:r>
+      <w:r>
+        <w:t xml:space="preserve">: </w:t>
+      </w:r>
+      <w:r>
+        <w:rPr>
+          <w:rFonts w:hint="cs"/>
+          <w:rtl/>
+        </w:rPr>
+        <w:t xml:space="preserve"> </w:t>
+      </w:r>
+      <w:r>
+        <w:t>{</w:t>
+      </w:r>
+    </w:p>
+    <w:p>
+      <w:pPr>
+        <w:ind w:left="720" w:firstLine="720"/>
+        <w:rPr>
+          <w:rtl/>
+        </w:rPr>
+      </w:pPr>
+      <w:r>
+        <w:rPr>
+          <w:rFonts w:hint="cs"/>
+          <w:rtl/>
+        </w:rPr>
+        <w:t>"</w:t>
+      </w:r>
+      <w:r>
+        <w:t>color</w:t>
+      </w:r>
+      <w:r>
+        <w:rPr>
+          <w:rFonts w:hint="cs"/>
+          <w:rtl/>
+        </w:rPr>
+        <w:t>"</w:t>
+      </w:r>
+      <w:r>
+        <w:t>: str,</w:t>
+      </w:r>
+    </w:p>
+    <w:p>
+      <w:pPr>
+        <w:ind w:left="720" w:firstLine="720"/>
+        <w:rPr>
+          <w:rtl/>
+        </w:rPr>
+      </w:pPr>
+      <w:r>
+        <w:t xml:space="preserve"> </w:t>
+      </w:r>
+      <w:r>
+        <w:rPr>
+          <w:rFonts w:hint="cs"/>
+          <w:rtl/>
+        </w:rPr>
+        <w:t>"</w:t>
+      </w:r>
+      <w:r>
+        <w:t>value</w:t>
+      </w:r>
+      <w:r>
+        <w:rPr>
+          <w:rFonts w:hint="cs"/>
+          <w:rtl/>
+        </w:rPr>
+        <w:t>"</w:t>
+      </w:r>
+      <w:r>
+        <w:t>: str</w:t>
+      </w:r>
+    </w:p>
+    <w:p>
+      <w:pPr>
+        <w:ind w:firstLine="720"/>
+        <w:rPr>
+          <w:rtl/>
+        </w:rPr>
+      </w:pPr>
+      <w:r>
+        <w:t>},</w:t>
+      </w:r>
+    </w:p>
+    <w:p>
+      <w:pPr>
+        <w:ind w:firstLine="720"/>
+        <w:rPr>
+          <w:rtl/>
+        </w:rPr>
+      </w:pPr>
+      <w:r>
+        <w:t xml:space="preserve"> </w:t>
+      </w:r>
+      <w:r>
+        <w:rPr>
+          <w:rFonts w:hint="cs"/>
+          <w:rtl/>
+        </w:rPr>
+        <w:t>"</w:t>
+      </w:r>
+      <w:r>
+        <w:t>order”: str</w:t>
+      </w:r>
+    </w:p>
+    <w:p>
+      <w:pPr>
+        <w:rPr>
+          <w:rtl/>
+        </w:rPr>
+      </w:pPr>
+      <w:r>
+        <w:t>}</w:t>
+      </w:r>
+    </w:p>
+    <w:p>
+      <w:pPr>
+        <w:rPr>
+          <w:rtl/>
+        </w:rPr>
+      </w:pPr>
+    </w:p>
+    <w:p>
+      <w:pPr>
+        <w:bidi/>
+        <w:rPr>
+          <w:b/>
+          <w:bCs/>
+          <w:sz w:val="24"/>
+          <w:szCs w:val="24"/>
+          <w:u w:val="single"/>
+          <w:rtl/>
+        </w:rPr>
+      </w:pPr>
+      <w:r>
+        <w:rPr>
+          <w:rFonts w:hint="cs"/>
+          <w:b/>
+          <w:bCs/>
+          <w:sz w:val="24"/>
+          <w:szCs w:val="24"/>
+          <w:u w:val="single"/>
+          <w:rtl/>
+        </w:rPr>
+        <w:t>שגיאות:</w:t>
+      </w:r>
+      <w:bookmarkStart w:id="0" w:name="_GoBack"/>
+      <w:bookmarkEnd w:id="0"/>
+    </w:p>
+    <w:p>
+      <w:pPr>
+        <w:bidi/>
+        <w:ind w:firstLine="720"/>
+        <w:rPr>
+          <w:rtl/>
+        </w:rPr>
+      </w:pPr>
+      <w:r>
+        <w:rPr>
+          <w:rFonts w:hint="cs"/>
+          <w:rtl/>
+        </w:rPr>
+        <w:t>שגיאות משחק:</w:t>
+      </w:r>
+    </w:p>
+    <w:p>
+      <w:pPr>
+        <w:bidi/>
+        <w:ind w:firstLine="720"/>
         <w:rPr>
           <w:rtl/>
         </w:rPr>
@@ -1120,6 +2187,7 @@
     <w:p>
       <w:pPr>
         <w:bidi/>
+        <w:ind w:firstLine="720"/>
         <w:rPr>
           <w:rtl/>
         </w:rPr>
@@ -1135,6 +2203,7 @@
     <w:p>
       <w:pPr>
         <w:bidi/>
+        <w:ind w:firstLine="720"/>
         <w:rPr>
           <w:rtl/>
         </w:rPr>
@@ -1150,6 +2219,7 @@
     <w:p>
       <w:pPr>
         <w:bidi/>
+        <w:ind w:firstLine="720"/>
         <w:rPr>
           <w:rtl/>
         </w:rPr>
@@ -1165,6 +2235,23 @@
     <w:p>
       <w:pPr>
         <w:bidi/>
+        <w:ind w:firstLine="720"/>
+        <w:rPr>
+          <w:rtl/>
+        </w:rPr>
+      </w:pPr>
+      <w:r>
+        <w:rPr>
+          <w:rFonts w:hint="cs"/>
+          <w:rtl/>
+        </w:rPr>
+        <w:t>שגיאות תקשורת:</w:t>
+      </w:r>
+    </w:p>
+    <w:p>
+      <w:pPr>
+        <w:bidi/>
+        <w:ind w:firstLine="720"/>
         <w:rPr>
           <w:rtl/>
         </w:rPr>
@@ -1180,6 +2267,7 @@
     <w:p>
       <w:pPr>
         <w:bidi/>
+        <w:ind w:firstLine="720"/>
         <w:rPr>
           <w:rtl/>
         </w:rPr>
@@ -1195,266 +2283,8 @@
     <w:p>
       <w:pPr>
         <w:bidi/>
-        <w:rPr>
-          <w:rtl/>
-        </w:rPr>
-      </w:pPr>
-    </w:p>
-    <w:p>
-      <w:pPr>
-        <w:bidi/>
-        <w:rPr>
-          <w:rtl/>
-        </w:rPr>
-      </w:pPr>
-      <w:r>
-        <w:rPr>
-          <w:rFonts w:hint="cs"/>
-          <w:rtl/>
-        </w:rPr>
-        <w:t>שגיאות:</w:t>
-      </w:r>
-    </w:p>
-    <w:p>
-      <w:pPr>
-        <w:bidi/>
         <w:ind w:firstLine="720"/>
         <w:rPr>
-          <w:rtl/>
-        </w:rPr>
-      </w:pPr>
-      <w:r>
-        <w:rPr>
-          <w:rFonts w:hint="cs"/>
-          <w:rtl/>
-        </w:rPr>
-        <w:t>שגיאות משחק:</w:t>
-      </w:r>
-    </w:p>
-    <w:p>
-      <w:pPr>
-        <w:bidi/>
-        <w:ind w:firstLine="720"/>
-        <w:rPr>
-          <w:rtl/>
-        </w:rPr>
-      </w:pPr>
-      <w:r>
-        <w:rPr>
-          <w:rFonts w:hint="cs"/>
-          <w:rtl/>
-        </w:rPr>
-        <w:t>-</w:t>
-      </w:r>
-    </w:p>
-    <w:p>
-      <w:pPr>
-        <w:bidi/>
-        <w:ind w:firstLine="720"/>
-        <w:rPr>
-          <w:rtl/>
-        </w:rPr>
-      </w:pPr>
-      <w:r>
-        <w:rPr>
-          <w:rFonts w:hint="cs"/>
-          <w:rtl/>
-        </w:rPr>
-        <w:t>-</w:t>
-      </w:r>
-    </w:p>
-    <w:p>
-      <w:pPr>
-        <w:bidi/>
-        <w:ind w:firstLine="720"/>
-        <w:rPr>
-          <w:rtl/>
-        </w:rPr>
-      </w:pPr>
-      <w:r>
-        <w:rPr>
-          <w:rFonts w:hint="cs"/>
-          <w:rtl/>
-        </w:rPr>
-        <w:t>-</w:t>
-      </w:r>
-    </w:p>
-    <w:p>
-      <w:pPr>
-        <w:bidi/>
-        <w:ind w:firstLine="720"/>
-        <w:rPr>
-          <w:rtl/>
-        </w:rPr>
-      </w:pPr>
-      <w:r>
-        <w:rPr>
-          <w:rFonts w:hint="cs"/>
-          <w:rtl/>
-        </w:rPr>
-        <w:t>-</w:t>
-      </w:r>
-    </w:p>
-    <w:p>
-      <w:pPr>
-        <w:bidi/>
-        <w:ind w:firstLine="720"/>
-        <w:rPr>
-          <w:rtl/>
-        </w:rPr>
-      </w:pPr>
-      <w:r>
-        <w:rPr>
-          <w:rFonts w:hint="cs"/>
-          <w:rtl/>
-        </w:rPr>
-        <w:t>שגיאות תקשורת:</w:t>
-      </w:r>
-    </w:p>
-    <w:p>
-      <w:pPr>
-        <w:bidi/>
-        <w:ind w:firstLine="720"/>
-        <w:rPr>
-          <w:rtl/>
-        </w:rPr>
-      </w:pPr>
-      <w:r>
-        <w:rPr>
-          <w:rFonts w:hint="cs"/>
-          <w:rtl/>
-        </w:rPr>
-        <w:t>-</w:t>
-      </w:r>
-    </w:p>
-    <w:p>
-      <w:pPr>
-        <w:bidi/>
-        <w:ind w:firstLine="720"/>
-        <w:rPr>
-          <w:rtl/>
-        </w:rPr>
-      </w:pPr>
-      <w:r>
-        <w:rPr>
-          <w:rFonts w:hint="cs"/>
-          <w:rtl/>
-        </w:rPr>
-        <w:t>-</w:t>
-      </w:r>
-    </w:p>
-    <w:p>
-      <w:pPr>
-        <w:bidi/>
-        <w:ind w:firstLine="720"/>
-        <w:rPr>
-          <w:rtl/>
-        </w:rPr>
-      </w:pPr>
-      <w:r>
-        <w:rPr>
-          <w:rFonts w:hint="cs"/>
-          <w:rtl/>
-        </w:rPr>
-        <w:t>-</w:t>
-      </w:r>
-    </w:p>
-    <w:p>
-      <w:pPr>
-        <w:bidi/>
-        <w:ind w:firstLine="720"/>
-        <w:rPr>
-          <w:rtl/>
-        </w:rPr>
-      </w:pPr>
-      <w:r>
-        <w:rPr>
-          <w:rFonts w:hint="cs"/>
-          <w:rtl/>
-        </w:rPr>
-        <w:t>-</w:t>
-      </w:r>
-    </w:p>
-    <w:p>
-      <w:pPr>
-        <w:bidi/>
-        <w:rPr>
-          <w:rtl/>
-        </w:rPr>
-      </w:pPr>
-      <w:r>
-        <w:rPr>
-          <w:rFonts w:hint="cs"/>
-          <w:rtl/>
-        </w:rPr>
-        <w:t>הליך התקשורת:</w:t>
-      </w:r>
-    </w:p>
-    <w:p>
-      <w:pPr>
-        <w:bidi/>
-        <w:rPr>
-          <w:rtl/>
-        </w:rPr>
-      </w:pPr>
-      <w:r>
-        <w:rPr>
-          <w:rFonts w:hint="cs"/>
-          <w:rtl/>
-        </w:rPr>
-        <w:t>-</w:t>
-      </w:r>
-    </w:p>
-    <w:p>
-      <w:pPr>
-        <w:bidi/>
-        <w:rPr>
-          <w:rtl/>
-        </w:rPr>
-      </w:pPr>
-      <w:r>
-        <w:rPr>
-          <w:rFonts w:hint="cs"/>
-          <w:rtl/>
-        </w:rPr>
-        <w:t>-</w:t>
-      </w:r>
-    </w:p>
-    <w:p>
-      <w:pPr>
-        <w:bidi/>
-        <w:rPr>
-          <w:rtl/>
-        </w:rPr>
-      </w:pPr>
-      <w:r>
-        <w:rPr>
-          <w:rFonts w:hint="cs"/>
-          <w:rtl/>
-        </w:rPr>
-        <w:t>-</w:t>
-      </w:r>
-    </w:p>
-    <w:p>
-      <w:pPr>
-        <w:bidi/>
-        <w:rPr>
-          <w:rtl/>
-        </w:rPr>
-      </w:pPr>
-      <w:r>
-        <w:rPr>
-          <w:rFonts w:hint="cs"/>
-          <w:rtl/>
-        </w:rPr>
-        <w:t>-</w:t>
-      </w:r>
-    </w:p>
-    <w:p>
-      <w:pPr>
-        <w:bidi/>
-        <w:rPr>
-          <w:rFonts w:hint="cs"/>
           <w:rtl/>
         </w:rPr>
       </w:pPr>
@@ -1931,6 +2761,95 @@
       </w:rPr>
     </w:lvl>
   </w:abstractNum>
+  <w:abstractNum w:abstractNumId="4" w15:restartNumberingAfterBreak="0">
+    <w:nsid w:val="61373D56"/>
+    <w:multiLevelType w:val="hybridMultilevel"/>
+    <w:tmpl w:val="33EE7D1A"/>
+    <w:lvl w:ilvl="0" w:tplc="7A745B26">
+      <w:start w:val="1"/>
+      <w:numFmt w:val="decimal"/>
+      <w:lvlText w:val="%1."/>
+      <w:lvlJc w:val="left"/>
+      <w:pPr>
+        <w:ind w:left="1080" w:hanging="360"/>
+      </w:pPr>
+      <w:rPr>
+        <w:rFonts w:hint="default"/>
+      </w:rPr>
+    </w:lvl>
+    <w:lvl w:ilvl="1" w:tplc="04090019" w:tentative="1">
+      <w:start w:val="1"/>
+      <w:numFmt w:val="lowerLetter"/>
+      <w:lvlText w:val="%2."/>
+      <w:lvlJc w:val="left"/>
+      <w:pPr>
+        <w:ind w:left="1800" w:hanging="360"/>
+      </w:pPr>
+    </w:lvl>
+    <w:lvl w:ilvl="2" w:tplc="0409001B" w:tentative="1">
+      <w:start w:val="1"/>
+      <w:numFmt w:val="lowerRoman"/>
+      <w:lvlText w:val="%3."/>
+      <w:lvlJc w:val="right"/>
+      <w:pPr>
+        <w:ind w:left="2520" w:hanging="180"/>
+      </w:pPr>
+    </w:lvl>
+    <w:lvl w:ilvl="3" w:tplc="0409000F" w:tentative="1">
+      <w:start w:val="1"/>
+      <w:numFmt w:val="decimal"/>
+      <w:lvlText w:val="%4."/>
+      <w:lvlJc w:val="left"/>
+      <w:pPr>
+        <w:ind w:left="3240" w:hanging="360"/>
+      </w:pPr>
+    </w:lvl>
+    <w:lvl w:ilvl="4" w:tplc="04090019" w:tentative="1">
+      <w:start w:val="1"/>
+      <w:numFmt w:val="lowerLetter"/>
+      <w:lvlText w:val="%5."/>
+      <w:lvlJc w:val="left"/>
+      <w:pPr>
+        <w:ind w:left="3960" w:hanging="360"/>
+      </w:pPr>
+    </w:lvl>
+    <w:lvl w:ilvl="5" w:tplc="0409001B" w:tentative="1">
+      <w:start w:val="1"/>
+      <w:numFmt w:val="lowerRoman"/>
+      <w:lvlText w:val="%6."/>
+      <w:lvlJc w:val="right"/>
+      <w:pPr>
+        <w:ind w:left="4680" w:hanging="180"/>
+      </w:pPr>
+    </w:lvl>
+    <w:lvl w:ilvl="6" w:tplc="0409000F" w:tentative="1">
+      <w:start w:val="1"/>
+      <w:numFmt w:val="decimal"/>
+      <w:lvlText w:val="%7."/>
+      <w:lvlJc w:val="left"/>
+      <w:pPr>
+        <w:ind w:left="5400" w:hanging="360"/>
+      </w:pPr>
+    </w:lvl>
+    <w:lvl w:ilvl="7" w:tplc="04090019" w:tentative="1">
+      <w:start w:val="1"/>
+      <w:numFmt w:val="lowerLetter"/>
+      <w:lvlText w:val="%8."/>
+      <w:lvlJc w:val="left"/>
+      <w:pPr>
+        <w:ind w:left="6120" w:hanging="360"/>
+      </w:pPr>
+    </w:lvl>
+    <w:lvl w:ilvl="8" w:tplc="0409001B" w:tentative="1">
+      <w:start w:val="1"/>
+      <w:numFmt w:val="lowerRoman"/>
+      <w:lvlText w:val="%9."/>
+      <w:lvlJc w:val="right"/>
+      <w:pPr>
+        <w:ind w:left="6840" w:hanging="180"/>
+      </w:pPr>
+    </w:lvl>
+  </w:abstractNum>
   <w:num w:numId="1">
     <w:abstractNumId w:val="3"/>
   </w:num>
@@ -1942,6 +2861,9 @@
   </w:num>
   <w:num w:numId="4">
     <w:abstractNumId w:val="1"/>
+  </w:num>
+  <w:num w:numId="5">
+    <w:abstractNumId w:val="4"/>
   </w:num>
 </w:numbering>
 </file>

</xml_diff>

<commit_message>
Json Refactor Errors And Commands Moved to dict format in json
</commit_message>
<xml_diff>
--- a/Taki_API.docx
+++ b/Taki_API.docx
@@ -1372,7 +1372,6 @@
       <w:pPr>
         <w:bidi/>
         <w:rPr>
-          <w:rFonts w:hint="cs"/>
           <w:rtl/>
         </w:rPr>
       </w:pPr>
@@ -2485,6 +2484,80 @@
           <w:rtl/>
         </w:rPr>
       </w:pPr>
+      <w:r>
+        <w:t>{</w:t>
+      </w:r>
+    </w:p>
+    <w:p>
+      <w:pPr>
+        <w:ind w:firstLine="720"/>
+        <w:rPr>
+          <w:rtl/>
+        </w:rPr>
+      </w:pPr>
+      <w:r>
+        <w:t>“</w:t>
+      </w:r>
+      <w:r>
+        <w:t>command”</w:t>
+      </w:r>
+      <w:r>
+        <w:t xml:space="preserve">: </w:t>
+      </w:r>
+      <w:r>
+        <w:t>str</w:t>
+      </w:r>
+      <w:r>
+        <w:rPr>
+          <w:rFonts w:hint="cs"/>
+          <w:rtl/>
+        </w:rPr>
+        <w:t xml:space="preserve"> </w:t>
+      </w:r>
+    </w:p>
+    <w:p>
+      <w:r>
+        <w:t>}</w:t>
+      </w:r>
+    </w:p>
+    <w:p>
+      <w:pPr>
+        <w:rPr>
+          <w:rtl/>
+        </w:rPr>
+      </w:pPr>
+      <w:r>
+        <w:t>{</w:t>
+      </w:r>
+    </w:p>
+    <w:p>
+      <w:pPr>
+        <w:ind w:firstLine="720"/>
+        <w:rPr>
+          <w:rtl/>
+        </w:rPr>
+      </w:pPr>
+      <w:r>
+        <w:t>“error</w:t>
+      </w:r>
+      <w:r>
+        <w:t>”: s</w:t>
+      </w:r>
+      <w:r>
+        <w:t>tr</w:t>
+      </w:r>
+      <w:r>
+        <w:rPr>
+          <w:rFonts w:hint="cs"/>
+          <w:rtl/>
+        </w:rPr>
+        <w:t xml:space="preserve"> </w:t>
+      </w:r>
+    </w:p>
+    <w:p>
+      <w:r>
+        <w:t>}</w:t>
+      </w:r>
     </w:p>
     <w:p>
       <w:pPr>
@@ -2959,15 +3032,6 @@
           <w:rtl/>
         </w:rPr>
       </w:pPr>
-    </w:p>
-    <w:p>
-      <w:pPr>
-        <w:bidi/>
-        <w:rPr>
-          <w:sz w:val="24"/>
-          <w:szCs w:val="24"/>
-        </w:rPr>
-      </w:pPr>
       <w:r>
         <w:rPr>
           <w:b/>
@@ -3058,52 +3122,6 @@
         </w:rPr>
         <w:t>"</w:t>
       </w:r>
-    </w:p>
-    <w:p>
-      <w:pPr>
-        <w:bidi/>
-        <w:rPr>
-          <w:b/>
-          <w:bCs/>
-          <w:sz w:val="24"/>
-          <w:szCs w:val="24"/>
-          <w:rtl/>
-        </w:rPr>
-      </w:pPr>
-    </w:p>
-    <w:p>
-      <w:pPr>
-        <w:bidi/>
-        <w:rPr>
-          <w:b/>
-          <w:bCs/>
-          <w:sz w:val="24"/>
-          <w:szCs w:val="24"/>
-        </w:rPr>
-      </w:pPr>
-    </w:p>
-    <w:p>
-      <w:pPr>
-        <w:bidi/>
-        <w:rPr>
-          <w:b/>
-          <w:bCs/>
-          <w:sz w:val="24"/>
-          <w:szCs w:val="24"/>
-        </w:rPr>
-      </w:pPr>
-    </w:p>
-    <w:p>
-      <w:pPr>
-        <w:bidi/>
-        <w:rPr>
-          <w:b/>
-          <w:bCs/>
-          <w:sz w:val="24"/>
-          <w:szCs w:val="24"/>
-          <w:rtl/>
-        </w:rPr>
-      </w:pPr>
     </w:p>
     <w:p>
       <w:pPr>
@@ -3280,7 +3298,6 @@
       <w:pPr>
         <w:pStyle w:val="a3"/>
         <w:rPr>
-          <w:rFonts w:hint="cs"/>
           <w:sz w:val="24"/>
           <w:szCs w:val="24"/>
           <w:rtl/>
@@ -4614,6 +4631,8 @@
           <w:rtl/>
         </w:rPr>
       </w:pPr>
+      <w:bookmarkStart w:id="0" w:name="_GoBack"/>
+      <w:bookmarkEnd w:id="0"/>
     </w:p>
     <w:p>
       <w:pPr>
@@ -5594,8 +5613,6 @@
           <w:rtl/>
         </w:rPr>
       </w:pPr>
-      <w:bookmarkStart w:id="0" w:name="_GoBack"/>
-      <w:bookmarkEnd w:id="0"/>
     </w:p>
     <w:p>
       <w:pPr>
@@ -5668,7 +5685,7 @@
         <w:bidi/>
         <w:ind w:left="720"/>
         <w:rPr>
-          <w:rFonts w:ascii="Calibri" w:eastAsia="Calibri" w:hAnsi="Calibri" w:cs="Calibri" w:hint="cs"/>
+          <w:rFonts w:ascii="Calibri" w:eastAsia="Calibri" w:hAnsi="Calibri" w:cs="Calibri"/>
           <w:rtl/>
         </w:rPr>
       </w:pPr>

</xml_diff>